<commit_message>
added super user usecase
</commit_message>
<xml_diff>
--- a/final/usecases.docx
+++ b/final/usecases.docx
@@ -4207,13 +4207,251 @@
             <w:r>
               <w:t xml:space="preserve">The group with all its messages is deleted before the operation gets performed. </w:t>
             </w:r>
+          </w:p>
+        </w:tc>
+      </w:tr>
+    </w:tbl>
+    <w:p/>
+    <w:tbl>
+      <w:tblPr>
+        <w:tblStyle w:val="TableGrid"/>
+        <w:tblW w:w="9524" w:type="dxa"/>
+        <w:tblLook w:val="04A0" w:firstRow="1" w:lastRow="0" w:firstColumn="1" w:lastColumn="0" w:noHBand="0" w:noVBand="1"/>
+      </w:tblPr>
+      <w:tblGrid>
+        <w:gridCol w:w="1795"/>
+        <w:gridCol w:w="7729"/>
+      </w:tblGrid>
+      <w:tr>
+        <w:trPr>
+          <w:trHeight w:val="566"/>
+        </w:trPr>
+        <w:tc>
+          <w:tcPr>
+            <w:tcW w:w="1795" w:type="dxa"/>
+          </w:tcPr>
+          <w:p>
+            <w:r>
+              <w:t>Use Case:</w:t>
+            </w:r>
+          </w:p>
+        </w:tc>
+        <w:tc>
+          <w:tcPr>
+            <w:tcW w:w="7729" w:type="dxa"/>
+          </w:tcPr>
+          <w:p>
+            <w:r>
+              <w:t>Super user</w:t>
+            </w:r>
+          </w:p>
+        </w:tc>
+      </w:tr>
+      <w:tr>
+        <w:trPr>
+          <w:trHeight w:val="611"/>
+        </w:trPr>
+        <w:tc>
+          <w:tcPr>
+            <w:tcW w:w="1795" w:type="dxa"/>
+          </w:tcPr>
+          <w:p>
+            <w:r>
+              <w:t>Primary Actor:</w:t>
+            </w:r>
+          </w:p>
+        </w:tc>
+        <w:tc>
+          <w:tcPr>
+            <w:tcW w:w="7729" w:type="dxa"/>
+          </w:tcPr>
+          <w:p>
+            <w:r>
+              <w:t>System user</w:t>
+            </w:r>
+          </w:p>
+        </w:tc>
+      </w:tr>
+      <w:tr>
+        <w:trPr>
+          <w:trHeight w:val="70"/>
+        </w:trPr>
+        <w:tc>
+          <w:tcPr>
+            <w:tcW w:w="1795" w:type="dxa"/>
+          </w:tcPr>
+          <w:p>
+            <w:r>
+              <w:t>Preconditions:</w:t>
+            </w:r>
+          </w:p>
+        </w:tc>
+        <w:tc>
+          <w:tcPr>
+            <w:tcW w:w="7729" w:type="dxa"/>
+          </w:tcPr>
+          <w:p>
+            <w:r>
+              <w:t>User is logged into the system</w:t>
+            </w:r>
+          </w:p>
+        </w:tc>
+      </w:tr>
+      <w:tr>
+        <w:trPr>
+          <w:trHeight w:val="827"/>
+        </w:trPr>
+        <w:tc>
+          <w:tcPr>
+            <w:tcW w:w="1795" w:type="dxa"/>
+          </w:tcPr>
+          <w:p>
+            <w:r>
+              <w:t>Scenario:</w:t>
+            </w:r>
+          </w:p>
+        </w:tc>
+        <w:tc>
+          <w:tcPr>
+            <w:tcW w:w="7729" w:type="dxa"/>
+          </w:tcPr>
+          <w:p>
+            <w:pPr>
+              <w:pStyle w:val="ListParagraph"/>
+              <w:numPr>
+                <w:ilvl w:val="0"/>
+                <w:numId w:val="47"/>
+              </w:numPr>
+            </w:pPr>
+            <w:r>
+              <w:t>The actor user is a superuser and wants to get all the chat for a user or a group.</w:t>
+            </w:r>
+          </w:p>
+          <w:p>
+            <w:pPr>
+              <w:pStyle w:val="ListParagraph"/>
+              <w:numPr>
+                <w:ilvl w:val="0"/>
+                <w:numId w:val="47"/>
+              </w:numPr>
+            </w:pPr>
+            <w:r>
+              <w:t>The system asks for the options to choose from.</w:t>
+            </w:r>
+          </w:p>
+          <w:p>
+            <w:pPr>
+              <w:pStyle w:val="ListParagraph"/>
+              <w:numPr>
+                <w:ilvl w:val="0"/>
+                <w:numId w:val="47"/>
+              </w:numPr>
+            </w:pPr>
+            <w:r>
+              <w:t>The super user provides whether he wants user chat or group chat.</w:t>
+            </w:r>
+          </w:p>
+          <w:p>
+            <w:pPr>
+              <w:pStyle w:val="ListParagraph"/>
+              <w:numPr>
+                <w:ilvl w:val="0"/>
+                <w:numId w:val="47"/>
+              </w:numPr>
+            </w:pPr>
+            <w:r>
+              <w:t>The system shows option to get all messages or messages between specific timespan.</w:t>
+            </w:r>
+          </w:p>
+          <w:p>
+            <w:pPr>
+              <w:pStyle w:val="ListParagraph"/>
+              <w:numPr>
+                <w:ilvl w:val="0"/>
+                <w:numId w:val="47"/>
+              </w:numPr>
+            </w:pPr>
+            <w:r>
+              <w:t>Based upon the input, system provides correct output.</w:t>
+            </w:r>
+          </w:p>
+        </w:tc>
+      </w:tr>
+      <w:tr>
+        <w:trPr>
+          <w:trHeight w:val="512"/>
+        </w:trPr>
+        <w:tc>
+          <w:tcPr>
+            <w:tcW w:w="1795" w:type="dxa"/>
+          </w:tcPr>
+          <w:p>
+            <w:r>
+              <w:t>Exceptions:</w:t>
+            </w:r>
+          </w:p>
+        </w:tc>
+        <w:tc>
+          <w:tcPr>
+            <w:tcW w:w="7729" w:type="dxa"/>
+          </w:tcPr>
+          <w:p>
+            <w:pPr>
+              <w:pStyle w:val="ListParagraph"/>
+              <w:numPr>
+                <w:ilvl w:val="0"/>
+                <w:numId w:val="48"/>
+              </w:numPr>
+            </w:pPr>
+            <w:r>
+              <w:t>The super user gets their right revoked.</w:t>
+            </w:r>
+          </w:p>
+          <w:p>
+            <w:pPr>
+              <w:pStyle w:val="ListParagraph"/>
+              <w:numPr>
+                <w:ilvl w:val="0"/>
+                <w:numId w:val="48"/>
+              </w:numPr>
+            </w:pPr>
+            <w:r>
+              <w:t>The chat between the users is deleted.</w:t>
+            </w:r>
+          </w:p>
+          <w:p>
+            <w:pPr>
+              <w:pStyle w:val="ListParagraph"/>
+              <w:numPr>
+                <w:ilvl w:val="0"/>
+                <w:numId w:val="48"/>
+              </w:numPr>
+            </w:pPr>
+            <w:r>
+              <w:lastRenderedPageBreak/>
+              <w:t>The group is deleted.</w:t>
+            </w:r>
+            <w:r>
+              <w:t xml:space="preserve"> </w:t>
+            </w:r>
+          </w:p>
+          <w:p>
+            <w:pPr>
+              <w:pStyle w:val="ListParagraph"/>
+              <w:numPr>
+                <w:ilvl w:val="0"/>
+                <w:numId w:val="48"/>
+              </w:numPr>
+            </w:pPr>
+            <w:r>
+              <w:t xml:space="preserve">The requested timespan has no messages. </w:t>
+            </w:r>
             <w:bookmarkStart w:id="0" w:name="_GoBack"/>
             <w:bookmarkEnd w:id="0"/>
           </w:p>
         </w:tc>
       </w:tr>
     </w:tbl>
-    <w:p/>
     <w:p/>
     <w:sectPr>
       <w:pgSz w:w="12240" w:h="15840"/>
@@ -4581,6 +4819,95 @@
     </w:lvl>
   </w:abstractNum>
   <w:abstractNum w:abstractNumId="4" w15:restartNumberingAfterBreak="0">
+    <w:nsid w:val="14924BBB"/>
+    <w:multiLevelType w:val="hybridMultilevel"/>
+    <w:tmpl w:val="A006A4C0"/>
+    <w:lvl w:ilvl="0" w:tplc="0409000F">
+      <w:start w:val="1"/>
+      <w:numFmt w:val="decimal"/>
+      <w:lvlText w:val="%1."/>
+      <w:lvlJc w:val="left"/>
+      <w:pPr>
+        <w:ind w:left="720" w:hanging="360"/>
+      </w:pPr>
+      <w:rPr>
+        <w:rFonts w:hint="default"/>
+      </w:rPr>
+    </w:lvl>
+    <w:lvl w:ilvl="1" w:tplc="04090019" w:tentative="1">
+      <w:start w:val="1"/>
+      <w:numFmt w:val="lowerLetter"/>
+      <w:lvlText w:val="%2."/>
+      <w:lvlJc w:val="left"/>
+      <w:pPr>
+        <w:ind w:left="1440" w:hanging="360"/>
+      </w:pPr>
+    </w:lvl>
+    <w:lvl w:ilvl="2" w:tplc="0409001B" w:tentative="1">
+      <w:start w:val="1"/>
+      <w:numFmt w:val="lowerRoman"/>
+      <w:lvlText w:val="%3."/>
+      <w:lvlJc w:val="right"/>
+      <w:pPr>
+        <w:ind w:left="2160" w:hanging="180"/>
+      </w:pPr>
+    </w:lvl>
+    <w:lvl w:ilvl="3" w:tplc="0409000F" w:tentative="1">
+      <w:start w:val="1"/>
+      <w:numFmt w:val="decimal"/>
+      <w:lvlText w:val="%4."/>
+      <w:lvlJc w:val="left"/>
+      <w:pPr>
+        <w:ind w:left="2880" w:hanging="360"/>
+      </w:pPr>
+    </w:lvl>
+    <w:lvl w:ilvl="4" w:tplc="04090019" w:tentative="1">
+      <w:start w:val="1"/>
+      <w:numFmt w:val="lowerLetter"/>
+      <w:lvlText w:val="%5."/>
+      <w:lvlJc w:val="left"/>
+      <w:pPr>
+        <w:ind w:left="3600" w:hanging="360"/>
+      </w:pPr>
+    </w:lvl>
+    <w:lvl w:ilvl="5" w:tplc="0409001B" w:tentative="1">
+      <w:start w:val="1"/>
+      <w:numFmt w:val="lowerRoman"/>
+      <w:lvlText w:val="%6."/>
+      <w:lvlJc w:val="right"/>
+      <w:pPr>
+        <w:ind w:left="4320" w:hanging="180"/>
+      </w:pPr>
+    </w:lvl>
+    <w:lvl w:ilvl="6" w:tplc="0409000F" w:tentative="1">
+      <w:start w:val="1"/>
+      <w:numFmt w:val="decimal"/>
+      <w:lvlText w:val="%7."/>
+      <w:lvlJc w:val="left"/>
+      <w:pPr>
+        <w:ind w:left="5040" w:hanging="360"/>
+      </w:pPr>
+    </w:lvl>
+    <w:lvl w:ilvl="7" w:tplc="04090019" w:tentative="1">
+      <w:start w:val="1"/>
+      <w:numFmt w:val="lowerLetter"/>
+      <w:lvlText w:val="%8."/>
+      <w:lvlJc w:val="left"/>
+      <w:pPr>
+        <w:ind w:left="5760" w:hanging="360"/>
+      </w:pPr>
+    </w:lvl>
+    <w:lvl w:ilvl="8" w:tplc="0409001B" w:tentative="1">
+      <w:start w:val="1"/>
+      <w:numFmt w:val="lowerRoman"/>
+      <w:lvlText w:val="%9."/>
+      <w:lvlJc w:val="right"/>
+      <w:pPr>
+        <w:ind w:left="6480" w:hanging="180"/>
+      </w:pPr>
+    </w:lvl>
+  </w:abstractNum>
+  <w:abstractNum w:abstractNumId="5" w15:restartNumberingAfterBreak="0">
     <w:nsid w:val="153F4E45"/>
     <w:multiLevelType w:val="hybridMultilevel"/>
     <w:tmpl w:val="1682D882"/>
@@ -4669,7 +4996,7 @@
       </w:pPr>
     </w:lvl>
   </w:abstractNum>
-  <w:abstractNum w:abstractNumId="5" w15:restartNumberingAfterBreak="0">
+  <w:abstractNum w:abstractNumId="6" w15:restartNumberingAfterBreak="0">
     <w:nsid w:val="16794AC3"/>
     <w:multiLevelType w:val="hybridMultilevel"/>
     <w:tmpl w:val="1AA0B094"/>
@@ -4758,7 +5085,7 @@
       </w:pPr>
     </w:lvl>
   </w:abstractNum>
-  <w:abstractNum w:abstractNumId="6" w15:restartNumberingAfterBreak="0">
+  <w:abstractNum w:abstractNumId="7" w15:restartNumberingAfterBreak="0">
     <w:nsid w:val="1CC90ACA"/>
     <w:multiLevelType w:val="hybridMultilevel"/>
     <w:tmpl w:val="50EE40CA"/>
@@ -4844,7 +5171,7 @@
       </w:pPr>
     </w:lvl>
   </w:abstractNum>
-  <w:abstractNum w:abstractNumId="7" w15:restartNumberingAfterBreak="0">
+  <w:abstractNum w:abstractNumId="8" w15:restartNumberingAfterBreak="0">
     <w:nsid w:val="1E76463A"/>
     <w:multiLevelType w:val="hybridMultilevel"/>
     <w:tmpl w:val="ED24FF6A"/>
@@ -4933,7 +5260,7 @@
       </w:pPr>
     </w:lvl>
   </w:abstractNum>
-  <w:abstractNum w:abstractNumId="8" w15:restartNumberingAfterBreak="0">
+  <w:abstractNum w:abstractNumId="9" w15:restartNumberingAfterBreak="0">
     <w:nsid w:val="1E876199"/>
     <w:multiLevelType w:val="hybridMultilevel"/>
     <w:tmpl w:val="853277FC"/>
@@ -5019,7 +5346,7 @@
       </w:pPr>
     </w:lvl>
   </w:abstractNum>
-  <w:abstractNum w:abstractNumId="9" w15:restartNumberingAfterBreak="0">
+  <w:abstractNum w:abstractNumId="10" w15:restartNumberingAfterBreak="0">
     <w:nsid w:val="254E494B"/>
     <w:multiLevelType w:val="hybridMultilevel"/>
     <w:tmpl w:val="7F5C6EEC"/>
@@ -5108,7 +5435,7 @@
       </w:pPr>
     </w:lvl>
   </w:abstractNum>
-  <w:abstractNum w:abstractNumId="10" w15:restartNumberingAfterBreak="0">
+  <w:abstractNum w:abstractNumId="11" w15:restartNumberingAfterBreak="0">
     <w:nsid w:val="26704369"/>
     <w:multiLevelType w:val="hybridMultilevel"/>
     <w:tmpl w:val="D4D6A1EE"/>
@@ -5197,7 +5524,7 @@
       </w:pPr>
     </w:lvl>
   </w:abstractNum>
-  <w:abstractNum w:abstractNumId="11" w15:restartNumberingAfterBreak="0">
+  <w:abstractNum w:abstractNumId="12" w15:restartNumberingAfterBreak="0">
     <w:nsid w:val="27AF2A62"/>
     <w:multiLevelType w:val="hybridMultilevel"/>
     <w:tmpl w:val="6BCA94FC"/>
@@ -5283,7 +5610,7 @@
       </w:pPr>
     </w:lvl>
   </w:abstractNum>
-  <w:abstractNum w:abstractNumId="12" w15:restartNumberingAfterBreak="0">
+  <w:abstractNum w:abstractNumId="13" w15:restartNumberingAfterBreak="0">
     <w:nsid w:val="2886526F"/>
     <w:multiLevelType w:val="hybridMultilevel"/>
     <w:tmpl w:val="BA76D94A"/>
@@ -5372,7 +5699,7 @@
       </w:pPr>
     </w:lvl>
   </w:abstractNum>
-  <w:abstractNum w:abstractNumId="13" w15:restartNumberingAfterBreak="0">
+  <w:abstractNum w:abstractNumId="14" w15:restartNumberingAfterBreak="0">
     <w:nsid w:val="28F61DF0"/>
     <w:multiLevelType w:val="hybridMultilevel"/>
     <w:tmpl w:val="853277FC"/>
@@ -5458,7 +5785,7 @@
       </w:pPr>
     </w:lvl>
   </w:abstractNum>
-  <w:abstractNum w:abstractNumId="14" w15:restartNumberingAfterBreak="0">
+  <w:abstractNum w:abstractNumId="15" w15:restartNumberingAfterBreak="0">
     <w:nsid w:val="29D87460"/>
     <w:multiLevelType w:val="hybridMultilevel"/>
     <w:tmpl w:val="974A64BE"/>
@@ -5544,7 +5871,7 @@
       </w:pPr>
     </w:lvl>
   </w:abstractNum>
-  <w:abstractNum w:abstractNumId="15" w15:restartNumberingAfterBreak="0">
+  <w:abstractNum w:abstractNumId="16" w15:restartNumberingAfterBreak="0">
     <w:nsid w:val="2AAB2F5F"/>
     <w:multiLevelType w:val="hybridMultilevel"/>
     <w:tmpl w:val="4D622F4C"/>
@@ -5633,7 +5960,7 @@
       </w:pPr>
     </w:lvl>
   </w:abstractNum>
-  <w:abstractNum w:abstractNumId="16" w15:restartNumberingAfterBreak="0">
+  <w:abstractNum w:abstractNumId="17" w15:restartNumberingAfterBreak="0">
     <w:nsid w:val="2C6E23D9"/>
     <w:multiLevelType w:val="hybridMultilevel"/>
     <w:tmpl w:val="E8F25038"/>
@@ -5722,7 +6049,7 @@
       </w:pPr>
     </w:lvl>
   </w:abstractNum>
-  <w:abstractNum w:abstractNumId="17" w15:restartNumberingAfterBreak="0">
+  <w:abstractNum w:abstractNumId="18" w15:restartNumberingAfterBreak="0">
     <w:nsid w:val="3A0A4A82"/>
     <w:multiLevelType w:val="hybridMultilevel"/>
     <w:tmpl w:val="883851CE"/>
@@ -5811,7 +6138,7 @@
       </w:pPr>
     </w:lvl>
   </w:abstractNum>
-  <w:abstractNum w:abstractNumId="18" w15:restartNumberingAfterBreak="0">
+  <w:abstractNum w:abstractNumId="19" w15:restartNumberingAfterBreak="0">
     <w:nsid w:val="3C35735C"/>
     <w:multiLevelType w:val="hybridMultilevel"/>
     <w:tmpl w:val="C0AAD402"/>
@@ -5900,7 +6227,7 @@
       </w:pPr>
     </w:lvl>
   </w:abstractNum>
-  <w:abstractNum w:abstractNumId="19" w15:restartNumberingAfterBreak="0">
+  <w:abstractNum w:abstractNumId="20" w15:restartNumberingAfterBreak="0">
     <w:nsid w:val="416F6F80"/>
     <w:multiLevelType w:val="hybridMultilevel"/>
     <w:tmpl w:val="32544C5A"/>
@@ -5989,7 +6316,7 @@
       </w:pPr>
     </w:lvl>
   </w:abstractNum>
-  <w:abstractNum w:abstractNumId="20" w15:restartNumberingAfterBreak="0">
+  <w:abstractNum w:abstractNumId="21" w15:restartNumberingAfterBreak="0">
     <w:nsid w:val="4189610F"/>
     <w:multiLevelType w:val="hybridMultilevel"/>
     <w:tmpl w:val="838E761E"/>
@@ -6078,7 +6405,7 @@
       </w:pPr>
     </w:lvl>
   </w:abstractNum>
-  <w:abstractNum w:abstractNumId="21" w15:restartNumberingAfterBreak="0">
+  <w:abstractNum w:abstractNumId="22" w15:restartNumberingAfterBreak="0">
     <w:nsid w:val="439A2F94"/>
     <w:multiLevelType w:val="hybridMultilevel"/>
     <w:tmpl w:val="389E55C8"/>
@@ -6167,7 +6494,7 @@
       </w:pPr>
     </w:lvl>
   </w:abstractNum>
-  <w:abstractNum w:abstractNumId="22" w15:restartNumberingAfterBreak="0">
+  <w:abstractNum w:abstractNumId="23" w15:restartNumberingAfterBreak="0">
     <w:nsid w:val="43EF7500"/>
     <w:multiLevelType w:val="hybridMultilevel"/>
     <w:tmpl w:val="30520CFC"/>
@@ -6256,7 +6583,7 @@
       </w:pPr>
     </w:lvl>
   </w:abstractNum>
-  <w:abstractNum w:abstractNumId="23" w15:restartNumberingAfterBreak="0">
+  <w:abstractNum w:abstractNumId="24" w15:restartNumberingAfterBreak="0">
     <w:nsid w:val="4597701A"/>
     <w:multiLevelType w:val="hybridMultilevel"/>
     <w:tmpl w:val="EAD8F4B6"/>
@@ -6345,7 +6672,7 @@
       </w:pPr>
     </w:lvl>
   </w:abstractNum>
-  <w:abstractNum w:abstractNumId="24" w15:restartNumberingAfterBreak="0">
+  <w:abstractNum w:abstractNumId="25" w15:restartNumberingAfterBreak="0">
     <w:nsid w:val="48E77CDE"/>
     <w:multiLevelType w:val="hybridMultilevel"/>
     <w:tmpl w:val="D50E053C"/>
@@ -6434,7 +6761,7 @@
       </w:pPr>
     </w:lvl>
   </w:abstractNum>
-  <w:abstractNum w:abstractNumId="25" w15:restartNumberingAfterBreak="0">
+  <w:abstractNum w:abstractNumId="26" w15:restartNumberingAfterBreak="0">
     <w:nsid w:val="4A153A2D"/>
     <w:multiLevelType w:val="hybridMultilevel"/>
     <w:tmpl w:val="A1244C84"/>
@@ -6523,7 +6850,7 @@
       </w:pPr>
     </w:lvl>
   </w:abstractNum>
-  <w:abstractNum w:abstractNumId="26" w15:restartNumberingAfterBreak="0">
+  <w:abstractNum w:abstractNumId="27" w15:restartNumberingAfterBreak="0">
     <w:nsid w:val="4C366A8A"/>
     <w:multiLevelType w:val="hybridMultilevel"/>
     <w:tmpl w:val="A5986A20"/>
@@ -6612,7 +6939,7 @@
       </w:pPr>
     </w:lvl>
   </w:abstractNum>
-  <w:abstractNum w:abstractNumId="27" w15:restartNumberingAfterBreak="0">
+  <w:abstractNum w:abstractNumId="28" w15:restartNumberingAfterBreak="0">
     <w:nsid w:val="52CD410B"/>
     <w:multiLevelType w:val="hybridMultilevel"/>
     <w:tmpl w:val="95880CF2"/>
@@ -6701,7 +7028,7 @@
       </w:pPr>
     </w:lvl>
   </w:abstractNum>
-  <w:abstractNum w:abstractNumId="28" w15:restartNumberingAfterBreak="0">
+  <w:abstractNum w:abstractNumId="29" w15:restartNumberingAfterBreak="0">
     <w:nsid w:val="560D7340"/>
     <w:multiLevelType w:val="hybridMultilevel"/>
     <w:tmpl w:val="81C8350C"/>
@@ -6790,7 +7117,7 @@
       </w:pPr>
     </w:lvl>
   </w:abstractNum>
-  <w:abstractNum w:abstractNumId="29" w15:restartNumberingAfterBreak="0">
+  <w:abstractNum w:abstractNumId="30" w15:restartNumberingAfterBreak="0">
     <w:nsid w:val="572D1B09"/>
     <w:multiLevelType w:val="hybridMultilevel"/>
     <w:tmpl w:val="853277FC"/>
@@ -6876,7 +7203,7 @@
       </w:pPr>
     </w:lvl>
   </w:abstractNum>
-  <w:abstractNum w:abstractNumId="30" w15:restartNumberingAfterBreak="0">
+  <w:abstractNum w:abstractNumId="31" w15:restartNumberingAfterBreak="0">
     <w:nsid w:val="5AC6361E"/>
     <w:multiLevelType w:val="hybridMultilevel"/>
     <w:tmpl w:val="C31C7DA8"/>
@@ -6962,7 +7289,7 @@
       </w:pPr>
     </w:lvl>
   </w:abstractNum>
-  <w:abstractNum w:abstractNumId="31" w15:restartNumberingAfterBreak="0">
+  <w:abstractNum w:abstractNumId="32" w15:restartNumberingAfterBreak="0">
     <w:nsid w:val="5D2B012F"/>
     <w:multiLevelType w:val="hybridMultilevel"/>
     <w:tmpl w:val="B1E4F730"/>
@@ -7051,7 +7378,7 @@
       </w:pPr>
     </w:lvl>
   </w:abstractNum>
-  <w:abstractNum w:abstractNumId="32" w15:restartNumberingAfterBreak="0">
+  <w:abstractNum w:abstractNumId="33" w15:restartNumberingAfterBreak="0">
     <w:nsid w:val="5E17739F"/>
     <w:multiLevelType w:val="hybridMultilevel"/>
     <w:tmpl w:val="DB607B5C"/>
@@ -7137,7 +7464,7 @@
       </w:pPr>
     </w:lvl>
   </w:abstractNum>
-  <w:abstractNum w:abstractNumId="33" w15:restartNumberingAfterBreak="0">
+  <w:abstractNum w:abstractNumId="34" w15:restartNumberingAfterBreak="0">
     <w:nsid w:val="60B6689E"/>
     <w:multiLevelType w:val="hybridMultilevel"/>
     <w:tmpl w:val="A9803E8A"/>
@@ -7226,7 +7553,7 @@
       </w:pPr>
     </w:lvl>
   </w:abstractNum>
-  <w:abstractNum w:abstractNumId="34" w15:restartNumberingAfterBreak="0">
+  <w:abstractNum w:abstractNumId="35" w15:restartNumberingAfterBreak="0">
     <w:nsid w:val="62174D78"/>
     <w:multiLevelType w:val="hybridMultilevel"/>
     <w:tmpl w:val="EFC4F176"/>
@@ -7315,7 +7642,7 @@
       </w:pPr>
     </w:lvl>
   </w:abstractNum>
-  <w:abstractNum w:abstractNumId="35" w15:restartNumberingAfterBreak="0">
+  <w:abstractNum w:abstractNumId="36" w15:restartNumberingAfterBreak="0">
     <w:nsid w:val="633116B4"/>
     <w:multiLevelType w:val="hybridMultilevel"/>
     <w:tmpl w:val="96FCD1A4"/>
@@ -7404,7 +7731,7 @@
       </w:pPr>
     </w:lvl>
   </w:abstractNum>
-  <w:abstractNum w:abstractNumId="36" w15:restartNumberingAfterBreak="0">
+  <w:abstractNum w:abstractNumId="37" w15:restartNumberingAfterBreak="0">
     <w:nsid w:val="65930C1D"/>
     <w:multiLevelType w:val="hybridMultilevel"/>
     <w:tmpl w:val="D6CA9E86"/>
@@ -7493,7 +7820,7 @@
       </w:pPr>
     </w:lvl>
   </w:abstractNum>
-  <w:abstractNum w:abstractNumId="37" w15:restartNumberingAfterBreak="0">
+  <w:abstractNum w:abstractNumId="38" w15:restartNumberingAfterBreak="0">
     <w:nsid w:val="67E215AA"/>
     <w:multiLevelType w:val="hybridMultilevel"/>
     <w:tmpl w:val="B70CD7A0"/>
@@ -7579,7 +7906,7 @@
       </w:pPr>
     </w:lvl>
   </w:abstractNum>
-  <w:abstractNum w:abstractNumId="38" w15:restartNumberingAfterBreak="0">
+  <w:abstractNum w:abstractNumId="39" w15:restartNumberingAfterBreak="0">
     <w:nsid w:val="69896FE1"/>
     <w:multiLevelType w:val="hybridMultilevel"/>
     <w:tmpl w:val="C466F460"/>
@@ -7668,7 +7995,7 @@
       </w:pPr>
     </w:lvl>
   </w:abstractNum>
-  <w:abstractNum w:abstractNumId="39" w15:restartNumberingAfterBreak="0">
+  <w:abstractNum w:abstractNumId="40" w15:restartNumberingAfterBreak="0">
     <w:nsid w:val="6DA3570A"/>
     <w:multiLevelType w:val="hybridMultilevel"/>
     <w:tmpl w:val="E7CC3E9A"/>
@@ -7757,7 +8084,7 @@
       </w:pPr>
     </w:lvl>
   </w:abstractNum>
-  <w:abstractNum w:abstractNumId="40" w15:restartNumberingAfterBreak="0">
+  <w:abstractNum w:abstractNumId="41" w15:restartNumberingAfterBreak="0">
     <w:nsid w:val="70C177C8"/>
     <w:multiLevelType w:val="hybridMultilevel"/>
     <w:tmpl w:val="F65AA184"/>
@@ -7846,7 +8173,7 @@
       </w:pPr>
     </w:lvl>
   </w:abstractNum>
-  <w:abstractNum w:abstractNumId="41" w15:restartNumberingAfterBreak="0">
+  <w:abstractNum w:abstractNumId="42" w15:restartNumberingAfterBreak="0">
     <w:nsid w:val="75D409B5"/>
     <w:multiLevelType w:val="hybridMultilevel"/>
     <w:tmpl w:val="726E7CCC"/>
@@ -7935,7 +8262,7 @@
       </w:pPr>
     </w:lvl>
   </w:abstractNum>
-  <w:abstractNum w:abstractNumId="42" w15:restartNumberingAfterBreak="0">
+  <w:abstractNum w:abstractNumId="43" w15:restartNumberingAfterBreak="0">
     <w:nsid w:val="75E3619A"/>
     <w:multiLevelType w:val="hybridMultilevel"/>
     <w:tmpl w:val="4AF03EC0"/>
@@ -8021,7 +8348,7 @@
       </w:pPr>
     </w:lvl>
   </w:abstractNum>
-  <w:abstractNum w:abstractNumId="43" w15:restartNumberingAfterBreak="0">
+  <w:abstractNum w:abstractNumId="44" w15:restartNumberingAfterBreak="0">
     <w:nsid w:val="774F52D2"/>
     <w:multiLevelType w:val="hybridMultilevel"/>
     <w:tmpl w:val="82A2FF44"/>
@@ -8110,7 +8437,7 @@
       </w:pPr>
     </w:lvl>
   </w:abstractNum>
-  <w:abstractNum w:abstractNumId="44" w15:restartNumberingAfterBreak="0">
+  <w:abstractNum w:abstractNumId="45" w15:restartNumberingAfterBreak="0">
     <w:nsid w:val="7B2B06D4"/>
     <w:multiLevelType w:val="hybridMultilevel"/>
     <w:tmpl w:val="9848ACBA"/>
@@ -8199,7 +8526,7 @@
       </w:pPr>
     </w:lvl>
   </w:abstractNum>
-  <w:abstractNum w:abstractNumId="45" w15:restartNumberingAfterBreak="0">
+  <w:abstractNum w:abstractNumId="46" w15:restartNumberingAfterBreak="0">
     <w:nsid w:val="7BAE0652"/>
     <w:multiLevelType w:val="hybridMultilevel"/>
     <w:tmpl w:val="AFDADCFC"/>
@@ -8288,143 +8615,238 @@
       </w:pPr>
     </w:lvl>
   </w:abstractNum>
+  <w:abstractNum w:abstractNumId="47" w15:restartNumberingAfterBreak="0">
+    <w:nsid w:val="7DE342CE"/>
+    <w:multiLevelType w:val="hybridMultilevel"/>
+    <w:tmpl w:val="382651FE"/>
+    <w:lvl w:ilvl="0" w:tplc="0409000F">
+      <w:start w:val="1"/>
+      <w:numFmt w:val="decimal"/>
+      <w:lvlText w:val="%1."/>
+      <w:lvlJc w:val="left"/>
+      <w:pPr>
+        <w:ind w:left="720" w:hanging="360"/>
+      </w:pPr>
+      <w:rPr>
+        <w:rFonts w:hint="default"/>
+      </w:rPr>
+    </w:lvl>
+    <w:lvl w:ilvl="1" w:tplc="04090019" w:tentative="1">
+      <w:start w:val="1"/>
+      <w:numFmt w:val="lowerLetter"/>
+      <w:lvlText w:val="%2."/>
+      <w:lvlJc w:val="left"/>
+      <w:pPr>
+        <w:ind w:left="1440" w:hanging="360"/>
+      </w:pPr>
+    </w:lvl>
+    <w:lvl w:ilvl="2" w:tplc="0409001B" w:tentative="1">
+      <w:start w:val="1"/>
+      <w:numFmt w:val="lowerRoman"/>
+      <w:lvlText w:val="%3."/>
+      <w:lvlJc w:val="right"/>
+      <w:pPr>
+        <w:ind w:left="2160" w:hanging="180"/>
+      </w:pPr>
+    </w:lvl>
+    <w:lvl w:ilvl="3" w:tplc="0409000F" w:tentative="1">
+      <w:start w:val="1"/>
+      <w:numFmt w:val="decimal"/>
+      <w:lvlText w:val="%4."/>
+      <w:lvlJc w:val="left"/>
+      <w:pPr>
+        <w:ind w:left="2880" w:hanging="360"/>
+      </w:pPr>
+    </w:lvl>
+    <w:lvl w:ilvl="4" w:tplc="04090019" w:tentative="1">
+      <w:start w:val="1"/>
+      <w:numFmt w:val="lowerLetter"/>
+      <w:lvlText w:val="%5."/>
+      <w:lvlJc w:val="left"/>
+      <w:pPr>
+        <w:ind w:left="3600" w:hanging="360"/>
+      </w:pPr>
+    </w:lvl>
+    <w:lvl w:ilvl="5" w:tplc="0409001B" w:tentative="1">
+      <w:start w:val="1"/>
+      <w:numFmt w:val="lowerRoman"/>
+      <w:lvlText w:val="%6."/>
+      <w:lvlJc w:val="right"/>
+      <w:pPr>
+        <w:ind w:left="4320" w:hanging="180"/>
+      </w:pPr>
+    </w:lvl>
+    <w:lvl w:ilvl="6" w:tplc="0409000F" w:tentative="1">
+      <w:start w:val="1"/>
+      <w:numFmt w:val="decimal"/>
+      <w:lvlText w:val="%7."/>
+      <w:lvlJc w:val="left"/>
+      <w:pPr>
+        <w:ind w:left="5040" w:hanging="360"/>
+      </w:pPr>
+    </w:lvl>
+    <w:lvl w:ilvl="7" w:tplc="04090019" w:tentative="1">
+      <w:start w:val="1"/>
+      <w:numFmt w:val="lowerLetter"/>
+      <w:lvlText w:val="%8."/>
+      <w:lvlJc w:val="left"/>
+      <w:pPr>
+        <w:ind w:left="5760" w:hanging="360"/>
+      </w:pPr>
+    </w:lvl>
+    <w:lvl w:ilvl="8" w:tplc="0409001B" w:tentative="1">
+      <w:start w:val="1"/>
+      <w:numFmt w:val="lowerRoman"/>
+      <w:lvlText w:val="%9."/>
+      <w:lvlJc w:val="right"/>
+      <w:pPr>
+        <w:ind w:left="6480" w:hanging="180"/>
+      </w:pPr>
+    </w:lvl>
+  </w:abstractNum>
   <w:num w:numId="1">
-    <w:abstractNumId w:val="42"/>
+    <w:abstractNumId w:val="43"/>
   </w:num>
   <w:num w:numId="2">
+    <w:abstractNumId w:val="15"/>
+  </w:num>
+  <w:num w:numId="3">
+    <w:abstractNumId w:val="33"/>
+  </w:num>
+  <w:num w:numId="4">
+    <w:abstractNumId w:val="12"/>
+  </w:num>
+  <w:num w:numId="5">
+    <w:abstractNumId w:val="7"/>
+  </w:num>
+  <w:num w:numId="6">
+    <w:abstractNumId w:val="31"/>
+  </w:num>
+  <w:num w:numId="7">
     <w:abstractNumId w:val="14"/>
   </w:num>
-  <w:num w:numId="3">
-    <w:abstractNumId w:val="32"/>
-  </w:num>
-  <w:num w:numId="4">
-    <w:abstractNumId w:val="11"/>
-  </w:num>
-  <w:num w:numId="5">
-    <w:abstractNumId w:val="6"/>
-  </w:num>
-  <w:num w:numId="6">
+  <w:num w:numId="8">
     <w:abstractNumId w:val="30"/>
-  </w:num>
-  <w:num w:numId="7">
-    <w:abstractNumId w:val="13"/>
-  </w:num>
-  <w:num w:numId="8">
-    <w:abstractNumId w:val="29"/>
   </w:num>
   <w:num w:numId="9">
     <w:abstractNumId w:val="2"/>
   </w:num>
   <w:num w:numId="10">
-    <w:abstractNumId w:val="8"/>
+    <w:abstractNumId w:val="9"/>
   </w:num>
   <w:num w:numId="11">
+    <w:abstractNumId w:val="38"/>
+  </w:num>
+  <w:num w:numId="12">
+    <w:abstractNumId w:val="27"/>
+  </w:num>
+  <w:num w:numId="13">
+    <w:abstractNumId w:val="23"/>
+  </w:num>
+  <w:num w:numId="14">
+    <w:abstractNumId w:val="16"/>
+  </w:num>
+  <w:num w:numId="15">
+    <w:abstractNumId w:val="34"/>
+  </w:num>
+  <w:num w:numId="16">
+    <w:abstractNumId w:val="20"/>
+  </w:num>
+  <w:num w:numId="17">
+    <w:abstractNumId w:val="11"/>
+  </w:num>
+  <w:num w:numId="18">
+    <w:abstractNumId w:val="29"/>
+  </w:num>
+  <w:num w:numId="19">
+    <w:abstractNumId w:val="46"/>
+  </w:num>
+  <w:num w:numId="20">
+    <w:abstractNumId w:val="39"/>
+  </w:num>
+  <w:num w:numId="21">
+    <w:abstractNumId w:val="13"/>
+  </w:num>
+  <w:num w:numId="22">
+    <w:abstractNumId w:val="35"/>
+  </w:num>
+  <w:num w:numId="23">
+    <w:abstractNumId w:val="22"/>
+  </w:num>
+  <w:num w:numId="24">
+    <w:abstractNumId w:val="40"/>
+  </w:num>
+  <w:num w:numId="25">
+    <w:abstractNumId w:val="28"/>
+  </w:num>
+  <w:num w:numId="26">
+    <w:abstractNumId w:val="21"/>
+  </w:num>
+  <w:num w:numId="27">
+    <w:abstractNumId w:val="32"/>
+  </w:num>
+  <w:num w:numId="28">
+    <w:abstractNumId w:val="24"/>
+  </w:num>
+  <w:num w:numId="29">
     <w:abstractNumId w:val="37"/>
   </w:num>
-  <w:num w:numId="12">
-    <w:abstractNumId w:val="26"/>
-  </w:num>
-  <w:num w:numId="13">
-    <w:abstractNumId w:val="22"/>
-  </w:num>
-  <w:num w:numId="14">
-    <w:abstractNumId w:val="15"/>
-  </w:num>
-  <w:num w:numId="15">
-    <w:abstractNumId w:val="33"/>
-  </w:num>
-  <w:num w:numId="16">
-    <w:abstractNumId w:val="19"/>
-  </w:num>
-  <w:num w:numId="17">
-    <w:abstractNumId w:val="10"/>
-  </w:num>
-  <w:num w:numId="18">
-    <w:abstractNumId w:val="28"/>
-  </w:num>
-  <w:num w:numId="19">
-    <w:abstractNumId w:val="45"/>
-  </w:num>
-  <w:num w:numId="20">
-    <w:abstractNumId w:val="38"/>
-  </w:num>
-  <w:num w:numId="21">
-    <w:abstractNumId w:val="12"/>
-  </w:num>
-  <w:num w:numId="22">
-    <w:abstractNumId w:val="34"/>
-  </w:num>
-  <w:num w:numId="23">
-    <w:abstractNumId w:val="21"/>
-  </w:num>
-  <w:num w:numId="24">
-    <w:abstractNumId w:val="39"/>
-  </w:num>
-  <w:num w:numId="25">
-    <w:abstractNumId w:val="27"/>
-  </w:num>
-  <w:num w:numId="26">
-    <w:abstractNumId w:val="20"/>
-  </w:num>
-  <w:num w:numId="27">
-    <w:abstractNumId w:val="31"/>
-  </w:num>
-  <w:num w:numId="28">
-    <w:abstractNumId w:val="23"/>
-  </w:num>
-  <w:num w:numId="29">
-    <w:abstractNumId w:val="36"/>
-  </w:num>
   <w:num w:numId="30">
-    <w:abstractNumId w:val="43"/>
+    <w:abstractNumId w:val="44"/>
   </w:num>
   <w:num w:numId="31">
+    <w:abstractNumId w:val="6"/>
+  </w:num>
+  <w:num w:numId="32">
+    <w:abstractNumId w:val="41"/>
+  </w:num>
+  <w:num w:numId="33">
     <w:abstractNumId w:val="5"/>
   </w:num>
-  <w:num w:numId="32">
-    <w:abstractNumId w:val="40"/>
-  </w:num>
-  <w:num w:numId="33">
-    <w:abstractNumId w:val="4"/>
-  </w:num>
   <w:num w:numId="34">
-    <w:abstractNumId w:val="41"/>
+    <w:abstractNumId w:val="42"/>
   </w:num>
   <w:num w:numId="35">
     <w:abstractNumId w:val="0"/>
   </w:num>
   <w:num w:numId="36">
-    <w:abstractNumId w:val="25"/>
+    <w:abstractNumId w:val="26"/>
   </w:num>
   <w:num w:numId="37">
     <w:abstractNumId w:val="3"/>
   </w:num>
   <w:num w:numId="38">
-    <w:abstractNumId w:val="24"/>
+    <w:abstractNumId w:val="25"/>
   </w:num>
   <w:num w:numId="39">
-    <w:abstractNumId w:val="16"/>
+    <w:abstractNumId w:val="17"/>
   </w:num>
   <w:num w:numId="40">
-    <w:abstractNumId w:val="35"/>
+    <w:abstractNumId w:val="36"/>
   </w:num>
   <w:num w:numId="41">
-    <w:abstractNumId w:val="44"/>
+    <w:abstractNumId w:val="45"/>
   </w:num>
   <w:num w:numId="42">
-    <w:abstractNumId w:val="9"/>
+    <w:abstractNumId w:val="10"/>
   </w:num>
   <w:num w:numId="43">
-    <w:abstractNumId w:val="7"/>
+    <w:abstractNumId w:val="8"/>
   </w:num>
   <w:num w:numId="44">
     <w:abstractNumId w:val="1"/>
   </w:num>
   <w:num w:numId="45">
-    <w:abstractNumId w:val="17"/>
+    <w:abstractNumId w:val="18"/>
   </w:num>
   <w:num w:numId="46">
-    <w:abstractNumId w:val="18"/>
+    <w:abstractNumId w:val="19"/>
+  </w:num>
+  <w:num w:numId="47">
+    <w:abstractNumId w:val="47"/>
+  </w:num>
+  <w:num w:numId="48">
+    <w:abstractNumId w:val="4"/>
   </w:num>
 </w:numbering>
 </file>

</xml_diff>